<commit_message>
Régénération de display_all.png (all flags)
</commit_message>
<xml_diff>
--- a/Materials/Others/Forum post.docx
+++ b/Materials/Others/Forum post.docx
@@ -214,7 +214,7 @@
     </w:p>
     <w:p>
       <w:r>
-        <w:t>[center][img]https://imgur.com/l22kHkv.png[/img][/center]</w:t>
+        <w:t>[center][img]https://imgur.com/QlsiThF.png[/img][/center]</w:t>
       </w:r>
     </w:p>
     <w:p>
@@ -230,12 +230,7 @@
     </w:p>
     <w:p>
       <w:r>
-        <w:t>Alex, David, and co. for making Starsector</w:t>
-      </w:r>
-    </w:p>
-    <w:p>
-      <w:r>
-        <w:t>The Starsector community!</w:t>
+        <w:t>The Starsector devs (Alex, David, and co.) and the Starsector community!</w:t>
       </w:r>
     </w:p>
     <w:p>
@@ -245,7 +240,7 @@
     </w:p>
     <w:p>
       <w:r>
-        <w:t>And of course the original author [b]Zer0Morph[/b] (aka [b]Apostle Games[/b]) who is working on the release of [b]Age of Tribulation[/b] ([glow=lightgreen,2,300]playtest currently available on steam[/glow])</w:t>
+        <w:t>And of course the original author [b]Zer0Morph[/b] (aka [b]Apostle Games[/b]) who is working on the release of [b][color=darkgreen]Age of Tribulation[/color][/b] ([glow=lightgreen,2,300]playtest currently available on steam[/glow])</w:t>
       </w:r>
     </w:p>
     <w:p>
@@ -253,6 +248,7 @@
         <w:t>[/center]</w:t>
       </w:r>
     </w:p>
+    <w:p/>
     <w:sectPr>
       <w:pgSz w:w="11900" w:h="16840"/>
       <w:pgMar w:top="1417" w:right="1417" w:bottom="1417" w:left="1417" w:header="708" w:footer="708" w:gutter="0"/>

</xml_diff>